<commit_message>
Add course iteration docs for next academic year
</commit_message>
<xml_diff>
--- a/docs/Study Content/DataScience/assets/SolutionsVarianceMockAssessment.docx
+++ b/docs/Study Content/DataScience/assets/SolutionsVarianceMockAssessment.docx
@@ -1,6 +1,6 @@
 
 <file path=word/document.xml><?xml version="1.0" encoding="utf-8"?>
-<w:document xmlns:wpc="http://schemas.microsoft.com/office/word/2010/wordprocessingCanvas" xmlns:cx="http://schemas.microsoft.com/office/drawing/2014/chartex" xmlns:cx1="http://schemas.microsoft.com/office/drawing/2015/9/8/chartex" xmlns:cx2="http://schemas.microsoft.com/office/drawing/2015/10/21/chartex" xmlns:cx3="http://schemas.microsoft.com/office/drawing/2016/5/9/chartex" xmlns:cx4="http://schemas.microsoft.com/office/drawing/2016/5/10/chartex" xmlns:cx5="http://schemas.microsoft.com/office/drawing/2016/5/11/chartex" xmlns:cx6="http://schemas.microsoft.com/office/drawing/2016/5/12/chartex" xmlns:cx7="http://schemas.microsoft.com/office/drawing/2016/5/13/chartex" xmlns:cx8="http://schemas.microsoft.com/office/drawing/2016/5/14/chartex" xmlns:mc="http://schemas.openxmlformats.org/markup-compatibility/2006" xmlns:aink="http://schemas.microsoft.com/office/drawing/2016/ink" xmlns:am3d="http://schemas.microsoft.com/office/drawing/2017/model3d" xmlns:o="urn:schemas-microsoft-com:office:office" xmlns:r="http://schemas.openxmlformats.org/officeDocument/2006/relationships" xmlns:m="http://schemas.openxmlformats.org/officeDocument/2006/math" xmlns:v="urn:schemas-microsoft-com:vml" xmlns:wp14="http://schemas.microsoft.com/office/word/2010/wordprocessingDrawing" xmlns:wp="http://schemas.openxmlformats.org/drawingml/2006/wordprocessingDrawing" xmlns:w10="urn:schemas-microsoft-com:office:word" xmlns:w="http://schemas.openxmlformats.org/wordprocessingml/2006/main" xmlns:w14="http://schemas.microsoft.com/office/word/2010/wordml" xmlns:w15="http://schemas.microsoft.com/office/word/2012/wordml" xmlns:w16cex="http://schemas.microsoft.com/office/word/2018/wordml/cex" xmlns:w16cid="http://schemas.microsoft.com/office/word/2016/wordml/cid" xmlns:w16="http://schemas.microsoft.com/office/word/2018/wordml" xmlns:w16sdtdh="http://schemas.microsoft.com/office/word/2020/wordml/sdtdatahash" xmlns:w16se="http://schemas.microsoft.com/office/word/2015/wordml/symex" xmlns:wpg="http://schemas.microsoft.com/office/word/2010/wordprocessingGroup" xmlns:wpi="http://schemas.microsoft.com/office/word/2010/wordprocessingInk" xmlns:wne="http://schemas.microsoft.com/office/word/2006/wordml" xmlns:wps="http://schemas.microsoft.com/office/word/2010/wordprocessingShape" mc:Ignorable="w14 w15 w16se w16cid w16 w16cex w16sdtdh wp14">
+<w:document xmlns:wpc="http://schemas.microsoft.com/office/word/2010/wordprocessingCanvas" xmlns:cx="http://schemas.microsoft.com/office/drawing/2014/chartex" xmlns:cx1="http://schemas.microsoft.com/office/drawing/2015/9/8/chartex" xmlns:cx2="http://schemas.microsoft.com/office/drawing/2015/10/21/chartex" xmlns:cx3="http://schemas.microsoft.com/office/drawing/2016/5/9/chartex" xmlns:cx4="http://schemas.microsoft.com/office/drawing/2016/5/10/chartex" xmlns:cx5="http://schemas.microsoft.com/office/drawing/2016/5/11/chartex" xmlns:cx6="http://schemas.microsoft.com/office/drawing/2016/5/12/chartex" xmlns:cx7="http://schemas.microsoft.com/office/drawing/2016/5/13/chartex" xmlns:cx8="http://schemas.microsoft.com/office/drawing/2016/5/14/chartex" xmlns:mc="http://schemas.openxmlformats.org/markup-compatibility/2006" xmlns:aink="http://schemas.microsoft.com/office/drawing/2016/ink" xmlns:am3d="http://schemas.microsoft.com/office/drawing/2017/model3d" xmlns:o="urn:schemas-microsoft-com:office:office" xmlns:oel="http://schemas.microsoft.com/office/2019/extlst" xmlns:r="http://schemas.openxmlformats.org/officeDocument/2006/relationships" xmlns:m="http://schemas.openxmlformats.org/officeDocument/2006/math" xmlns:v="urn:schemas-microsoft-com:vml" xmlns:wp14="http://schemas.microsoft.com/office/word/2010/wordprocessingDrawing" xmlns:wp="http://schemas.openxmlformats.org/drawingml/2006/wordprocessingDrawing" xmlns:w10="urn:schemas-microsoft-com:office:word" xmlns:w="http://schemas.openxmlformats.org/wordprocessingml/2006/main" xmlns:w14="http://schemas.microsoft.com/office/word/2010/wordml" xmlns:w15="http://schemas.microsoft.com/office/word/2012/wordml" xmlns:w16cex="http://schemas.microsoft.com/office/word/2018/wordml/cex" xmlns:w16cid="http://schemas.microsoft.com/office/word/2016/wordml/cid" xmlns:w16="http://schemas.microsoft.com/office/word/2018/wordml" xmlns:w16sdtdh="http://schemas.microsoft.com/office/word/2020/wordml/sdtdatahash" xmlns:w16se="http://schemas.microsoft.com/office/word/2015/wordml/symex" xmlns:wpg="http://schemas.microsoft.com/office/word/2010/wordprocessingGroup" xmlns:wpi="http://schemas.microsoft.com/office/word/2010/wordprocessingInk" xmlns:wne="http://schemas.microsoft.com/office/word/2006/wordml" xmlns:wps="http://schemas.microsoft.com/office/word/2010/wordprocessingShape" mc:Ignorable="w14 w15 w16se w16cid w16 w16cex w16sdtdh wp14">
   <w:body>
     <w:p>
       <w:pPr>
@@ -2905,23 +2905,6 @@
     <w:p/>
     <w:p/>
     <w:p/>
-    <w:p/>
-    <w:p>
-      <w:r>
-        <w:t xml:space="preserve">Source: </w:t>
-      </w:r>
-      <w:hyperlink r:id="rId15" w:history="1">
-        <w:r>
-          <w:rPr>
-            <w:rStyle w:val="Hyperlink"/>
-          </w:rPr>
-          <w:t>https://www.superprof.co.uk/resources/academic/maths/statistics/descriptive/solutions-to-mean-and-variance-problems.html</w:t>
-        </w:r>
-      </w:hyperlink>
-      <w:r>
-        <w:t xml:space="preserve"> </w:t>
-      </w:r>
-    </w:p>
     <w:sectPr>
       <w:pgSz w:w="16838" w:h="11906" w:orient="landscape"/>
       <w:pgMar w:top="1440" w:right="1440" w:bottom="1440" w:left="1440" w:header="708" w:footer="708" w:gutter="0"/>

</xml_diff>

<commit_message>
Revert "Merge branch 'Year-2-Material' into Year-1-Material"
This reverts commit 3c50d6bd03d7b1e6cf3640b486392df1755e196b, reversing
changes made to 266599e5acf40c05f384351219f1238fb139bba8.
</commit_message>
<xml_diff>
--- a/docs/Study Content/DataScience/assets/SolutionsVarianceMockAssessment.docx
+++ b/docs/Study Content/DataScience/assets/SolutionsVarianceMockAssessment.docx
@@ -1,6 +1,6 @@
 
 <file path=word/document.xml><?xml version="1.0" encoding="utf-8"?>
-<w:document xmlns:wpc="http://schemas.microsoft.com/office/word/2010/wordprocessingCanvas" xmlns:cx="http://schemas.microsoft.com/office/drawing/2014/chartex" xmlns:cx1="http://schemas.microsoft.com/office/drawing/2015/9/8/chartex" xmlns:cx2="http://schemas.microsoft.com/office/drawing/2015/10/21/chartex" xmlns:cx3="http://schemas.microsoft.com/office/drawing/2016/5/9/chartex" xmlns:cx4="http://schemas.microsoft.com/office/drawing/2016/5/10/chartex" xmlns:cx5="http://schemas.microsoft.com/office/drawing/2016/5/11/chartex" xmlns:cx6="http://schemas.microsoft.com/office/drawing/2016/5/12/chartex" xmlns:cx7="http://schemas.microsoft.com/office/drawing/2016/5/13/chartex" xmlns:cx8="http://schemas.microsoft.com/office/drawing/2016/5/14/chartex" xmlns:mc="http://schemas.openxmlformats.org/markup-compatibility/2006" xmlns:aink="http://schemas.microsoft.com/office/drawing/2016/ink" xmlns:am3d="http://schemas.microsoft.com/office/drawing/2017/model3d" xmlns:o="urn:schemas-microsoft-com:office:office" xmlns:oel="http://schemas.microsoft.com/office/2019/extlst" xmlns:r="http://schemas.openxmlformats.org/officeDocument/2006/relationships" xmlns:m="http://schemas.openxmlformats.org/officeDocument/2006/math" xmlns:v="urn:schemas-microsoft-com:vml" xmlns:wp14="http://schemas.microsoft.com/office/word/2010/wordprocessingDrawing" xmlns:wp="http://schemas.openxmlformats.org/drawingml/2006/wordprocessingDrawing" xmlns:w10="urn:schemas-microsoft-com:office:word" xmlns:w="http://schemas.openxmlformats.org/wordprocessingml/2006/main" xmlns:w14="http://schemas.microsoft.com/office/word/2010/wordml" xmlns:w15="http://schemas.microsoft.com/office/word/2012/wordml" xmlns:w16cex="http://schemas.microsoft.com/office/word/2018/wordml/cex" xmlns:w16cid="http://schemas.microsoft.com/office/word/2016/wordml/cid" xmlns:w16="http://schemas.microsoft.com/office/word/2018/wordml" xmlns:w16sdtdh="http://schemas.microsoft.com/office/word/2020/wordml/sdtdatahash" xmlns:w16se="http://schemas.microsoft.com/office/word/2015/wordml/symex" xmlns:wpg="http://schemas.microsoft.com/office/word/2010/wordprocessingGroup" xmlns:wpi="http://schemas.microsoft.com/office/word/2010/wordprocessingInk" xmlns:wne="http://schemas.microsoft.com/office/word/2006/wordml" xmlns:wps="http://schemas.microsoft.com/office/word/2010/wordprocessingShape" mc:Ignorable="w14 w15 w16se w16cid w16 w16cex w16sdtdh wp14">
+<w:document xmlns:wpc="http://schemas.microsoft.com/office/word/2010/wordprocessingCanvas" xmlns:cx="http://schemas.microsoft.com/office/drawing/2014/chartex" xmlns:cx1="http://schemas.microsoft.com/office/drawing/2015/9/8/chartex" xmlns:cx2="http://schemas.microsoft.com/office/drawing/2015/10/21/chartex" xmlns:cx3="http://schemas.microsoft.com/office/drawing/2016/5/9/chartex" xmlns:cx4="http://schemas.microsoft.com/office/drawing/2016/5/10/chartex" xmlns:cx5="http://schemas.microsoft.com/office/drawing/2016/5/11/chartex" xmlns:cx6="http://schemas.microsoft.com/office/drawing/2016/5/12/chartex" xmlns:cx7="http://schemas.microsoft.com/office/drawing/2016/5/13/chartex" xmlns:cx8="http://schemas.microsoft.com/office/drawing/2016/5/14/chartex" xmlns:mc="http://schemas.openxmlformats.org/markup-compatibility/2006" xmlns:aink="http://schemas.microsoft.com/office/drawing/2016/ink" xmlns:am3d="http://schemas.microsoft.com/office/drawing/2017/model3d" xmlns:o="urn:schemas-microsoft-com:office:office" xmlns:r="http://schemas.openxmlformats.org/officeDocument/2006/relationships" xmlns:m="http://schemas.openxmlformats.org/officeDocument/2006/math" xmlns:v="urn:schemas-microsoft-com:vml" xmlns:wp14="http://schemas.microsoft.com/office/word/2010/wordprocessingDrawing" xmlns:wp="http://schemas.openxmlformats.org/drawingml/2006/wordprocessingDrawing" xmlns:w10="urn:schemas-microsoft-com:office:word" xmlns:w="http://schemas.openxmlformats.org/wordprocessingml/2006/main" xmlns:w14="http://schemas.microsoft.com/office/word/2010/wordml" xmlns:w15="http://schemas.microsoft.com/office/word/2012/wordml" xmlns:w16cex="http://schemas.microsoft.com/office/word/2018/wordml/cex" xmlns:w16cid="http://schemas.microsoft.com/office/word/2016/wordml/cid" xmlns:w16="http://schemas.microsoft.com/office/word/2018/wordml" xmlns:w16sdtdh="http://schemas.microsoft.com/office/word/2020/wordml/sdtdatahash" xmlns:w16se="http://schemas.microsoft.com/office/word/2015/wordml/symex" xmlns:wpg="http://schemas.microsoft.com/office/word/2010/wordprocessingGroup" xmlns:wpi="http://schemas.microsoft.com/office/word/2010/wordprocessingInk" xmlns:wne="http://schemas.microsoft.com/office/word/2006/wordml" xmlns:wps="http://schemas.microsoft.com/office/word/2010/wordprocessingShape" mc:Ignorable="w14 w15 w16se w16cid w16 w16cex w16sdtdh wp14">
   <w:body>
     <w:p>
       <w:pPr>
@@ -818,9 +818,9 @@
         <w:tblLook w:val="04A0" w:firstRow="1" w:lastRow="0" w:firstColumn="1" w:lastColumn="0" w:noHBand="0" w:noVBand="1"/>
       </w:tblPr>
       <w:tblGrid>
-        <w:gridCol w:w="4161"/>
-        <w:gridCol w:w="1919"/>
-        <w:gridCol w:w="4420"/>
+        <w:gridCol w:w="4617"/>
+        <w:gridCol w:w="2129"/>
+        <w:gridCol w:w="3754"/>
       </w:tblGrid>
       <w:tr>
         <w:tc>
@@ -1081,7 +1081,7 @@
                 <w:color w:val="222222"/>
                 <w:sz w:val="24"/>
                 <w:szCs w:val="24"/>
-                <w:lang w:val="en-NL" w:eastAsia="en-NL"/>
+                <w:lang w:eastAsia="en-NL"/>
               </w:rPr>
             </w:pPr>
             <w:r>
@@ -1093,16 +1093,6 @@
                 <w:lang w:eastAsia="en-NL"/>
               </w:rPr>
               <w:t>49</w:t>
-            </w:r>
-            <w:r>
-              <w:rPr>
-                <w:rFonts w:ascii="Open Sans" w:eastAsia="Times New Roman" w:hAnsi="Open Sans" w:cs="Open Sans"/>
-                <w:color w:val="222222"/>
-                <w:sz w:val="24"/>
-                <w:szCs w:val="24"/>
-                <w:lang w:val="en-NL" w:eastAsia="en-NL"/>
-              </w:rPr>
-              <w:t xml:space="preserve"> = (25-32)^2</w:t>
             </w:r>
           </w:p>
         </w:tc>
@@ -2915,6 +2905,23 @@
     <w:p/>
     <w:p/>
     <w:p/>
+    <w:p/>
+    <w:p>
+      <w:r>
+        <w:t xml:space="preserve">Source: </w:t>
+      </w:r>
+      <w:hyperlink r:id="rId15" w:history="1">
+        <w:r>
+          <w:rPr>
+            <w:rStyle w:val="Hyperlink"/>
+          </w:rPr>
+          <w:t>https://www.superprof.co.uk/resources/academic/maths/statistics/descriptive/solutions-to-mean-and-variance-problems.html</w:t>
+        </w:r>
+      </w:hyperlink>
+      <w:r>
+        <w:t xml:space="preserve"> </w:t>
+      </w:r>
+    </w:p>
     <w:sectPr>
       <w:pgSz w:w="16838" w:h="11906" w:orient="landscape"/>
       <w:pgMar w:top="1440" w:right="1440" w:bottom="1440" w:left="1440" w:header="708" w:footer="708" w:gutter="0"/>

</xml_diff>